<commit_message>
feat: implement first part of vkr
</commit_message>
<xml_diff>
--- a/docs/vkr/ЗаданиеВКРЗемляков.docx
+++ b/docs/vkr/ЗаданиеВКРЗемляков.docx
@@ -249,17 +249,7 @@
           <w:sz w:val="28"/>
           <w:szCs w:val="26"/>
         </w:rPr>
-        <w:t>Земляков Константин</w:t>
-      </w:r>
-      <w:bookmarkStart w:id="0" w:name="_GoBack"/>
-      <w:bookmarkEnd w:id="0"/>
-      <w:r>
-        <w:rPr>
-          <w:color w:val="000000" w:themeColor="text1"/>
-          <w:sz w:val="28"/>
-          <w:szCs w:val="26"/>
-        </w:rPr>
-        <w:t xml:space="preserve"> Владимирович</w:t>
+        <w:t>Земляков Константин Владимирович</w:t>
       </w:r>
     </w:p>
     <w:p>
@@ -627,8 +617,8 @@
       </w:tblPr>
       <w:tblGrid>
         <w:gridCol w:w="2475"/>
-        <w:gridCol w:w="5494"/>
-        <w:gridCol w:w="1986"/>
+        <w:gridCol w:w="5495"/>
+        <w:gridCol w:w="1985"/>
       </w:tblGrid>
       <w:tr>
         <w:trPr>
@@ -638,7 +628,7 @@
         </w:trPr>
         <w:tc>
           <w:tcPr>
-            <w:tcW w:w="1240" w:type="pct"/>
+            <w:tcW w:w="1243" w:type="pct"/>
             <w:shd w:val="clear" w:color="auto" w:fill="auto"/>
             <w:vAlign w:val="center"/>
           </w:tcPr>
@@ -667,7 +657,7 @@
         </w:tc>
         <w:tc>
           <w:tcPr>
-            <w:tcW w:w="2761" w:type="pct"/>
+            <w:tcW w:w="2760" w:type="pct"/>
             <w:shd w:val="clear" w:color="auto" w:fill="auto"/>
             <w:vAlign w:val="center"/>
           </w:tcPr>
@@ -718,7 +708,7 @@
         </w:tc>
         <w:tc>
           <w:tcPr>
-            <w:tcW w:w="999" w:type="pct"/>
+            <w:tcW w:w="997" w:type="pct"/>
             <w:shd w:val="clear" w:color="auto" w:fill="auto"/>
             <w:vAlign w:val="center"/>
           </w:tcPr>
@@ -753,7 +743,7 @@
         </w:trPr>
         <w:tc>
           <w:tcPr>
-            <w:tcW w:w="1240" w:type="pct"/>
+            <w:tcW w:w="1243" w:type="pct"/>
             <w:vMerge w:val="restart"/>
             <w:shd w:val="clear" w:color="auto" w:fill="auto"/>
             <w:vAlign w:val="center"/>
@@ -779,7 +769,7 @@
         </w:tc>
         <w:tc>
           <w:tcPr>
-            <w:tcW w:w="2761" w:type="pct"/>
+            <w:tcW w:w="2760" w:type="pct"/>
             <w:tcBorders>
               <w:bottom w:val="single" w:sz="4" w:space="0" w:color="auto"/>
             </w:tcBorders>
@@ -812,7 +802,7 @@
         </w:tc>
         <w:tc>
           <w:tcPr>
-            <w:tcW w:w="999" w:type="pct"/>
+            <w:tcW w:w="997" w:type="pct"/>
             <w:vMerge w:val="restart"/>
             <w:shd w:val="clear" w:color="auto" w:fill="auto"/>
             <w:vAlign w:val="center"/>
@@ -843,7 +833,7 @@
         </w:trPr>
         <w:tc>
           <w:tcPr>
-            <w:tcW w:w="1240" w:type="pct"/>
+            <w:tcW w:w="1243" w:type="pct"/>
             <w:vMerge/>
             <w:vAlign w:val="center"/>
           </w:tcPr>
@@ -858,7 +848,7 @@
         </w:tc>
         <w:tc>
           <w:tcPr>
-            <w:tcW w:w="2761" w:type="pct"/>
+            <w:tcW w:w="2760" w:type="pct"/>
             <w:tcBorders>
               <w:bottom w:val="single" w:sz="4" w:space="0" w:color="auto"/>
             </w:tcBorders>
@@ -891,7 +881,7 @@
         </w:tc>
         <w:tc>
           <w:tcPr>
-            <w:tcW w:w="999" w:type="pct"/>
+            <w:tcW w:w="997" w:type="pct"/>
             <w:vMerge/>
             <w:vAlign w:val="center"/>
           </w:tcPr>
@@ -913,7 +903,7 @@
         </w:trPr>
         <w:tc>
           <w:tcPr>
-            <w:tcW w:w="1240" w:type="pct"/>
+            <w:tcW w:w="1243" w:type="pct"/>
             <w:vMerge w:val="restart"/>
             <w:shd w:val="clear" w:color="auto" w:fill="auto"/>
             <w:textDirection w:val="btLr"/>
@@ -934,8 +924,180 @@
         </w:tc>
         <w:tc>
           <w:tcPr>
-            <w:tcW w:w="2761" w:type="pct"/>
+            <w:tcW w:w="2760" w:type="pct"/>
             <w:shd w:val="clear" w:color="auto" w:fill="auto"/>
+            <w:vAlign w:val="center"/>
+          </w:tcPr>
+          <w:p>
+            <w:pPr>
+              <w:pStyle w:val="TableParagraph"/>
+              <w:numPr>
+                <w:ilvl w:val="0"/>
+                <w:numId w:val="29"/>
+              </w:numPr>
+              <w:spacing w:before="30" w:line="259" w:lineRule="auto"/>
+              <w:ind w:right="88"/>
+              <w:rPr>
+                <w:rFonts w:eastAsia="Calibri"/>
+                <w:b/>
+                <w:sz w:val="28"/>
+                <w:szCs w:val="28"/>
+                <w:lang w:val="x-none"/>
+              </w:rPr>
+            </w:pPr>
+            <w:bookmarkStart w:id="0" w:name="_Toc1915871"/>
+            <w:bookmarkStart w:id="1" w:name="_Toc1916134"/>
+            <w:proofErr w:type="spellStart"/>
+            <w:r>
+              <w:rPr>
+                <w:rFonts w:eastAsia="Calibri"/>
+                <w:sz w:val="28"/>
+                <w:szCs w:val="28"/>
+              </w:rPr>
+              <w:t>Анализ</w:t>
+            </w:r>
+            <w:bookmarkEnd w:id="0"/>
+            <w:bookmarkEnd w:id="1"/>
+            <w:proofErr w:type="spellEnd"/>
+            <w:r>
+              <w:rPr>
+                <w:rFonts w:eastAsia="Calibri"/>
+                <w:sz w:val="28"/>
+                <w:szCs w:val="28"/>
+              </w:rPr>
+              <w:t xml:space="preserve"> </w:t>
+            </w:r>
+            <w:r>
+              <w:rPr>
+                <w:rFonts w:eastAsia="Calibri"/>
+                <w:sz w:val="28"/>
+                <w:szCs w:val="28"/>
+              </w:rPr>
+              <w:t xml:space="preserve">и </w:t>
+            </w:r>
+            <w:proofErr w:type="spellStart"/>
+            <w:r>
+              <w:rPr>
+                <w:rFonts w:eastAsia="Calibri"/>
+                <w:sz w:val="28"/>
+                <w:szCs w:val="28"/>
+              </w:rPr>
+              <w:t>выбор</w:t>
+            </w:r>
+            <w:proofErr w:type="spellEnd"/>
+            <w:r>
+              <w:rPr>
+                <w:rFonts w:eastAsia="Calibri"/>
+                <w:sz w:val="28"/>
+                <w:szCs w:val="28"/>
+              </w:rPr>
+              <w:t xml:space="preserve"> </w:t>
+            </w:r>
+            <w:proofErr w:type="spellStart"/>
+            <w:r>
+              <w:rPr>
+                <w:rFonts w:eastAsia="Calibri"/>
+                <w:sz w:val="28"/>
+                <w:szCs w:val="28"/>
+              </w:rPr>
+              <w:t>средств</w:t>
+            </w:r>
+            <w:proofErr w:type="spellEnd"/>
+            <w:r>
+              <w:rPr>
+                <w:rFonts w:eastAsia="Calibri"/>
+                <w:sz w:val="28"/>
+                <w:szCs w:val="28"/>
+              </w:rPr>
+              <w:t xml:space="preserve"> </w:t>
+            </w:r>
+            <w:proofErr w:type="spellStart"/>
+            <w:r>
+              <w:rPr>
+                <w:rFonts w:eastAsia="Calibri"/>
+                <w:sz w:val="28"/>
+                <w:szCs w:val="28"/>
+              </w:rPr>
+              <w:t>реализаций</w:t>
+            </w:r>
+            <w:proofErr w:type="spellEnd"/>
+            <w:r>
+              <w:rPr>
+                <w:rFonts w:eastAsia="Calibri"/>
+                <w:sz w:val="28"/>
+                <w:szCs w:val="28"/>
+              </w:rPr>
+              <w:t xml:space="preserve"> </w:t>
+            </w:r>
+            <w:bookmarkStart w:id="2" w:name="_GoBack"/>
+            <w:bookmarkEnd w:id="2"/>
+            <w:r>
+              <w:rPr>
+                <w:rFonts w:eastAsia="Calibri"/>
+                <w:sz w:val="28"/>
+                <w:szCs w:val="28"/>
+              </w:rPr>
+              <w:t>W</w:t>
+            </w:r>
+            <w:r>
+              <w:rPr>
+                <w:rFonts w:eastAsia="Calibri"/>
+                <w:sz w:val="28"/>
+                <w:szCs w:val="28"/>
+              </w:rPr>
+              <w:t>eb-</w:t>
+            </w:r>
+            <w:proofErr w:type="spellStart"/>
+            <w:r>
+              <w:rPr>
+                <w:rFonts w:eastAsia="Calibri"/>
+                <w:sz w:val="28"/>
+                <w:szCs w:val="28"/>
+              </w:rPr>
+              <w:t>приложений</w:t>
+            </w:r>
+            <w:proofErr w:type="spellEnd"/>
+            <w:r>
+              <w:rPr>
+                <w:rFonts w:eastAsia="Calibri"/>
+                <w:sz w:val="28"/>
+                <w:szCs w:val="28"/>
+              </w:rPr>
+              <w:t>.</w:t>
+            </w:r>
+          </w:p>
+        </w:tc>
+        <w:tc>
+          <w:tcPr>
+            <w:tcW w:w="997" w:type="pct"/>
+            <w:vMerge w:val="restart"/>
+            <w:shd w:val="clear" w:color="auto" w:fill="auto"/>
+            <w:vAlign w:val="center"/>
+          </w:tcPr>
+          <w:p>
+            <w:pPr>
+              <w:pStyle w:val="TableParagraph"/>
+              <w:rPr>
+                <w:rFonts w:eastAsia="Calibri"/>
+                <w:sz w:val="28"/>
+                <w:szCs w:val="28"/>
+                <w:lang w:val="ru-RU"/>
+              </w:rPr>
+            </w:pPr>
+          </w:p>
+        </w:tc>
+      </w:tr>
+      <w:tr>
+        <w:trPr>
+          <w:trHeight w:val="334"/>
+          <w:jc w:val="center"/>
+        </w:trPr>
+        <w:tc>
+          <w:tcPr>
+            <w:tcW w:w="1243" w:type="pct"/>
+            <w:vMerge/>
+            <w:shd w:val="clear" w:color="auto" w:fill="auto"/>
+            <w:textDirection w:val="btLr"/>
             <w:vAlign w:val="center"/>
           </w:tcPr>
           <w:p>
@@ -949,12 +1111,31 @@
                 <w:szCs w:val="28"/>
               </w:rPr>
             </w:pPr>
-            <w:r>
+          </w:p>
+        </w:tc>
+        <w:tc>
+          <w:tcPr>
+            <w:tcW w:w="2760" w:type="pct"/>
+            <w:shd w:val="clear" w:color="auto" w:fill="auto"/>
+            <w:vAlign w:val="center"/>
+          </w:tcPr>
+          <w:p>
+            <w:pPr>
+              <w:pStyle w:val="TableParagraph"/>
+              <w:spacing w:before="30" w:line="259" w:lineRule="auto"/>
+              <w:ind w:left="142" w:right="88"/>
               <w:rPr>
                 <w:rFonts w:eastAsia="Calibri"/>
                 <w:sz w:val="28"/>
                 <w:szCs w:val="28"/>
               </w:rPr>
+            </w:pPr>
+            <w:r>
+              <w:rPr>
+                <w:rFonts w:eastAsia="Calibri"/>
+                <w:sz w:val="28"/>
+                <w:szCs w:val="28"/>
+              </w:rPr>
               <w:t xml:space="preserve">1.1 </w:t>
             </w:r>
             <w:proofErr w:type="spellStart"/>
@@ -1025,8 +1206,8 @@
         </w:tc>
         <w:tc>
           <w:tcPr>
-            <w:tcW w:w="999" w:type="pct"/>
-            <w:vMerge w:val="restart"/>
+            <w:tcW w:w="997" w:type="pct"/>
+            <w:vMerge/>
             <w:shd w:val="clear" w:color="auto" w:fill="auto"/>
             <w:vAlign w:val="center"/>
           </w:tcPr>
@@ -1050,7 +1231,7 @@
         </w:trPr>
         <w:tc>
           <w:tcPr>
-            <w:tcW w:w="1240" w:type="pct"/>
+            <w:tcW w:w="1243" w:type="pct"/>
             <w:vMerge/>
             <w:textDirection w:val="btLr"/>
           </w:tcPr>
@@ -1065,7 +1246,7 @@
         </w:tc>
         <w:tc>
           <w:tcPr>
-            <w:tcW w:w="2761" w:type="pct"/>
+            <w:tcW w:w="2760" w:type="pct"/>
             <w:shd w:val="clear" w:color="auto" w:fill="auto"/>
             <w:vAlign w:val="center"/>
           </w:tcPr>
@@ -1088,7 +1269,7 @@
         </w:tc>
         <w:tc>
           <w:tcPr>
-            <w:tcW w:w="999" w:type="pct"/>
+            <w:tcW w:w="997" w:type="pct"/>
             <w:vMerge/>
             <w:vAlign w:val="center"/>
           </w:tcPr>
@@ -1110,7 +1291,7 @@
         </w:trPr>
         <w:tc>
           <w:tcPr>
-            <w:tcW w:w="1240" w:type="pct"/>
+            <w:tcW w:w="1243" w:type="pct"/>
             <w:vMerge/>
             <w:textDirection w:val="btLr"/>
           </w:tcPr>
@@ -1125,7 +1306,7 @@
         </w:tc>
         <w:tc>
           <w:tcPr>
-            <w:tcW w:w="2761" w:type="pct"/>
+            <w:tcW w:w="2760" w:type="pct"/>
             <w:shd w:val="clear" w:color="auto" w:fill="auto"/>
             <w:vAlign w:val="center"/>
           </w:tcPr>
@@ -1148,7 +1329,7 @@
         </w:tc>
         <w:tc>
           <w:tcPr>
-            <w:tcW w:w="999" w:type="pct"/>
+            <w:tcW w:w="997" w:type="pct"/>
             <w:vMerge/>
             <w:vAlign w:val="center"/>
           </w:tcPr>
@@ -1170,7 +1351,7 @@
         </w:trPr>
         <w:tc>
           <w:tcPr>
-            <w:tcW w:w="1240" w:type="pct"/>
+            <w:tcW w:w="1243" w:type="pct"/>
             <w:vMerge/>
             <w:textDirection w:val="btLr"/>
           </w:tcPr>
@@ -1185,7 +1366,7 @@
         </w:tc>
         <w:tc>
           <w:tcPr>
-            <w:tcW w:w="2761" w:type="pct"/>
+            <w:tcW w:w="2760" w:type="pct"/>
             <w:shd w:val="clear" w:color="auto" w:fill="auto"/>
             <w:vAlign w:val="center"/>
           </w:tcPr>
@@ -1224,7 +1405,7 @@
         </w:tc>
         <w:tc>
           <w:tcPr>
-            <w:tcW w:w="999" w:type="pct"/>
+            <w:tcW w:w="997" w:type="pct"/>
             <w:vMerge/>
             <w:vAlign w:val="center"/>
           </w:tcPr>
@@ -1246,7 +1427,7 @@
         </w:trPr>
         <w:tc>
           <w:tcPr>
-            <w:tcW w:w="1240" w:type="pct"/>
+            <w:tcW w:w="1243" w:type="pct"/>
             <w:vMerge/>
             <w:textDirection w:val="btLr"/>
           </w:tcPr>
@@ -1261,7 +1442,7 @@
         </w:tc>
         <w:tc>
           <w:tcPr>
-            <w:tcW w:w="2761" w:type="pct"/>
+            <w:tcW w:w="2760" w:type="pct"/>
             <w:shd w:val="clear" w:color="auto" w:fill="auto"/>
             <w:vAlign w:val="center"/>
           </w:tcPr>
@@ -1284,7 +1465,7 @@
         </w:tc>
         <w:tc>
           <w:tcPr>
-            <w:tcW w:w="999" w:type="pct"/>
+            <w:tcW w:w="997" w:type="pct"/>
             <w:vMerge/>
             <w:vAlign w:val="center"/>
           </w:tcPr>
@@ -1308,7 +1489,7 @@
         </w:trPr>
         <w:tc>
           <w:tcPr>
-            <w:tcW w:w="1240" w:type="pct"/>
+            <w:tcW w:w="1243" w:type="pct"/>
             <w:vMerge/>
             <w:textDirection w:val="btLr"/>
           </w:tcPr>
@@ -1323,7 +1504,7 @@
         </w:tc>
         <w:tc>
           <w:tcPr>
-            <w:tcW w:w="2761" w:type="pct"/>
+            <w:tcW w:w="2760" w:type="pct"/>
             <w:shd w:val="clear" w:color="auto" w:fill="auto"/>
             <w:vAlign w:val="center"/>
           </w:tcPr>
@@ -1340,14 +1521,7 @@
                 <w:sz w:val="28"/>
                 <w:szCs w:val="28"/>
               </w:rPr>
-              <w:t>2 П</w:t>
-            </w:r>
-            <w:r>
-              <w:rPr>
-                <w:sz w:val="28"/>
-                <w:szCs w:val="28"/>
-              </w:rPr>
-              <w:t xml:space="preserve">роектирование </w:t>
+              <w:t xml:space="preserve">2 Проектирование </w:t>
             </w:r>
             <w:proofErr w:type="spellStart"/>
             <w:r>
@@ -1369,7 +1543,7 @@
         </w:tc>
         <w:tc>
           <w:tcPr>
-            <w:tcW w:w="999" w:type="pct"/>
+            <w:tcW w:w="997" w:type="pct"/>
             <w:vMerge w:val="restart"/>
             <w:vAlign w:val="center"/>
           </w:tcPr>
@@ -1421,7 +1595,7 @@
         </w:trPr>
         <w:tc>
           <w:tcPr>
-            <w:tcW w:w="1240" w:type="pct"/>
+            <w:tcW w:w="1243" w:type="pct"/>
             <w:vMerge/>
             <w:textDirection w:val="btLr"/>
           </w:tcPr>
@@ -1436,7 +1610,7 @@
         </w:tc>
         <w:tc>
           <w:tcPr>
-            <w:tcW w:w="2761" w:type="pct"/>
+            <w:tcW w:w="2760" w:type="pct"/>
             <w:shd w:val="clear" w:color="auto" w:fill="auto"/>
             <w:vAlign w:val="center"/>
           </w:tcPr>
@@ -1459,7 +1633,7 @@
         </w:tc>
         <w:tc>
           <w:tcPr>
-            <w:tcW w:w="999" w:type="pct"/>
+            <w:tcW w:w="997" w:type="pct"/>
             <w:vMerge/>
             <w:vAlign w:val="center"/>
           </w:tcPr>
@@ -1481,7 +1655,7 @@
         </w:trPr>
         <w:tc>
           <w:tcPr>
-            <w:tcW w:w="1240" w:type="pct"/>
+            <w:tcW w:w="1243" w:type="pct"/>
             <w:vMerge/>
             <w:textDirection w:val="btLr"/>
           </w:tcPr>
@@ -1496,7 +1670,7 @@
         </w:tc>
         <w:tc>
           <w:tcPr>
-            <w:tcW w:w="2761" w:type="pct"/>
+            <w:tcW w:w="2760" w:type="pct"/>
             <w:shd w:val="clear" w:color="auto" w:fill="auto"/>
             <w:vAlign w:val="center"/>
           </w:tcPr>
@@ -1521,7 +1695,7 @@
         </w:tc>
         <w:tc>
           <w:tcPr>
-            <w:tcW w:w="999" w:type="pct"/>
+            <w:tcW w:w="997" w:type="pct"/>
             <w:vMerge/>
             <w:vAlign w:val="center"/>
           </w:tcPr>
@@ -1543,7 +1717,7 @@
         </w:trPr>
         <w:tc>
           <w:tcPr>
-            <w:tcW w:w="1240" w:type="pct"/>
+            <w:tcW w:w="1243" w:type="pct"/>
             <w:vMerge/>
             <w:textDirection w:val="btLr"/>
           </w:tcPr>
@@ -1558,7 +1732,7 @@
         </w:tc>
         <w:tc>
           <w:tcPr>
-            <w:tcW w:w="2761" w:type="pct"/>
+            <w:tcW w:w="2760" w:type="pct"/>
             <w:shd w:val="clear" w:color="auto" w:fill="auto"/>
             <w:vAlign w:val="center"/>
           </w:tcPr>
@@ -1597,7 +1771,7 @@
         </w:tc>
         <w:tc>
           <w:tcPr>
-            <w:tcW w:w="999" w:type="pct"/>
+            <w:tcW w:w="997" w:type="pct"/>
             <w:vMerge/>
             <w:vAlign w:val="center"/>
           </w:tcPr>
@@ -1619,7 +1793,7 @@
         </w:trPr>
         <w:tc>
           <w:tcPr>
-            <w:tcW w:w="1240" w:type="pct"/>
+            <w:tcW w:w="1243" w:type="pct"/>
             <w:vMerge/>
             <w:textDirection w:val="btLr"/>
           </w:tcPr>
@@ -1634,7 +1808,7 @@
         </w:tc>
         <w:tc>
           <w:tcPr>
-            <w:tcW w:w="2761" w:type="pct"/>
+            <w:tcW w:w="2760" w:type="pct"/>
             <w:shd w:val="clear" w:color="auto" w:fill="auto"/>
             <w:vAlign w:val="center"/>
           </w:tcPr>
@@ -1673,7 +1847,7 @@
         </w:tc>
         <w:tc>
           <w:tcPr>
-            <w:tcW w:w="999" w:type="pct"/>
+            <w:tcW w:w="997" w:type="pct"/>
             <w:vMerge/>
             <w:vAlign w:val="center"/>
           </w:tcPr>
@@ -1695,7 +1869,7 @@
         </w:trPr>
         <w:tc>
           <w:tcPr>
-            <w:tcW w:w="1240" w:type="pct"/>
+            <w:tcW w:w="1243" w:type="pct"/>
             <w:vMerge/>
             <w:textDirection w:val="btLr"/>
           </w:tcPr>
@@ -1710,7 +1884,7 @@
         </w:tc>
         <w:tc>
           <w:tcPr>
-            <w:tcW w:w="2761" w:type="pct"/>
+            <w:tcW w:w="2760" w:type="pct"/>
             <w:shd w:val="clear" w:color="auto" w:fill="auto"/>
             <w:vAlign w:val="center"/>
           </w:tcPr>
@@ -1733,7 +1907,7 @@
         </w:tc>
         <w:tc>
           <w:tcPr>
-            <w:tcW w:w="999" w:type="pct"/>
+            <w:tcW w:w="997" w:type="pct"/>
             <w:vMerge/>
             <w:vAlign w:val="center"/>
           </w:tcPr>
@@ -1755,7 +1929,7 @@
         </w:trPr>
         <w:tc>
           <w:tcPr>
-            <w:tcW w:w="1240" w:type="pct"/>
+            <w:tcW w:w="1243" w:type="pct"/>
             <w:vMerge/>
             <w:textDirection w:val="btLr"/>
           </w:tcPr>
@@ -1770,7 +1944,7 @@
         </w:tc>
         <w:tc>
           <w:tcPr>
-            <w:tcW w:w="2761" w:type="pct"/>
+            <w:tcW w:w="2760" w:type="pct"/>
             <w:shd w:val="clear" w:color="auto" w:fill="auto"/>
             <w:vAlign w:val="center"/>
           </w:tcPr>
@@ -1793,7 +1967,7 @@
         </w:tc>
         <w:tc>
           <w:tcPr>
-            <w:tcW w:w="999" w:type="pct"/>
+            <w:tcW w:w="997" w:type="pct"/>
             <w:vMerge/>
             <w:vAlign w:val="center"/>
           </w:tcPr>
@@ -1815,7 +1989,7 @@
         </w:trPr>
         <w:tc>
           <w:tcPr>
-            <w:tcW w:w="1240" w:type="pct"/>
+            <w:tcW w:w="1243" w:type="pct"/>
             <w:vMerge/>
             <w:textDirection w:val="btLr"/>
           </w:tcPr>
@@ -1830,7 +2004,7 @@
         </w:tc>
         <w:tc>
           <w:tcPr>
-            <w:tcW w:w="2761" w:type="pct"/>
+            <w:tcW w:w="2760" w:type="pct"/>
             <w:tcBorders>
               <w:top w:val="single" w:sz="4" w:space="0" w:color="auto"/>
               <w:bottom w:val="single" w:sz="4" w:space="0" w:color="auto"/>
@@ -1846,7 +2020,7 @@
                 <w:szCs w:val="28"/>
               </w:rPr>
             </w:pPr>
-            <w:bookmarkStart w:id="1" w:name="_Toc2108195"/>
+            <w:bookmarkStart w:id="3" w:name="_Toc2108195"/>
             <w:r>
               <w:rPr>
                 <w:sz w:val="28"/>
@@ -1854,12 +2028,12 @@
               </w:rPr>
               <w:t>3 Разработка веб-приложения</w:t>
             </w:r>
-            <w:bookmarkEnd w:id="1"/>
-          </w:p>
-        </w:tc>
-        <w:tc>
-          <w:tcPr>
-            <w:tcW w:w="999" w:type="pct"/>
+            <w:bookmarkEnd w:id="3"/>
+          </w:p>
+        </w:tc>
+        <w:tc>
+          <w:tcPr>
+            <w:tcW w:w="997" w:type="pct"/>
             <w:vMerge w:val="restart"/>
             <w:tcBorders>
               <w:top w:val="single" w:sz="4" w:space="0" w:color="auto"/>
@@ -1931,7 +2105,7 @@
         </w:trPr>
         <w:tc>
           <w:tcPr>
-            <w:tcW w:w="1240" w:type="pct"/>
+            <w:tcW w:w="1243" w:type="pct"/>
             <w:vMerge/>
             <w:textDirection w:val="btLr"/>
           </w:tcPr>
@@ -1946,7 +2120,7 @@
         </w:tc>
         <w:tc>
           <w:tcPr>
-            <w:tcW w:w="2761" w:type="pct"/>
+            <w:tcW w:w="2760" w:type="pct"/>
             <w:tcBorders>
               <w:top w:val="single" w:sz="4" w:space="0" w:color="auto"/>
             </w:tcBorders>
@@ -1978,7 +2152,7 @@
         </w:tc>
         <w:tc>
           <w:tcPr>
-            <w:tcW w:w="999" w:type="pct"/>
+            <w:tcW w:w="997" w:type="pct"/>
             <w:vMerge/>
             <w:vAlign w:val="center"/>
           </w:tcPr>
@@ -2000,7 +2174,7 @@
         </w:trPr>
         <w:tc>
           <w:tcPr>
-            <w:tcW w:w="1240" w:type="pct"/>
+            <w:tcW w:w="1243" w:type="pct"/>
             <w:vMerge/>
             <w:textDirection w:val="btLr"/>
           </w:tcPr>
@@ -2015,7 +2189,7 @@
         </w:tc>
         <w:tc>
           <w:tcPr>
-            <w:tcW w:w="2761" w:type="pct"/>
+            <w:tcW w:w="2760" w:type="pct"/>
             <w:tcBorders>
               <w:top w:val="single" w:sz="4" w:space="0" w:color="auto"/>
             </w:tcBorders>
@@ -2058,7 +2232,7 @@
         </w:tc>
         <w:tc>
           <w:tcPr>
-            <w:tcW w:w="999" w:type="pct"/>
+            <w:tcW w:w="997" w:type="pct"/>
             <w:vMerge/>
             <w:vAlign w:val="center"/>
           </w:tcPr>
@@ -2080,7 +2254,7 @@
         </w:trPr>
         <w:tc>
           <w:tcPr>
-            <w:tcW w:w="2475" w:type="dxa"/>
+            <w:tcW w:w="1243" w:type="pct"/>
             <w:vMerge/>
             <w:textDirection w:val="btLr"/>
             <w:vAlign w:val="center"/>
@@ -2089,7 +2263,7 @@
         </w:tc>
         <w:tc>
           <w:tcPr>
-            <w:tcW w:w="5494" w:type="dxa"/>
+            <w:tcW w:w="2760" w:type="pct"/>
             <w:tcBorders>
               <w:top w:val="single" w:sz="4" w:space="0" w:color="auto"/>
             </w:tcBorders>
@@ -2147,7 +2321,7 @@
         </w:tc>
         <w:tc>
           <w:tcPr>
-            <w:tcW w:w="1986" w:type="dxa"/>
+            <w:tcW w:w="997" w:type="pct"/>
             <w:tcBorders>
               <w:top w:val="single" w:sz="4" w:space="0" w:color="auto"/>
             </w:tcBorders>
@@ -2173,7 +2347,7 @@
         </w:trPr>
         <w:tc>
           <w:tcPr>
-            <w:tcW w:w="2475" w:type="dxa"/>
+            <w:tcW w:w="1243" w:type="pct"/>
             <w:vMerge/>
             <w:textDirection w:val="btLr"/>
             <w:vAlign w:val="center"/>
@@ -2182,7 +2356,7 @@
         </w:tc>
         <w:tc>
           <w:tcPr>
-            <w:tcW w:w="5494" w:type="dxa"/>
+            <w:tcW w:w="2760" w:type="pct"/>
             <w:tcBorders>
               <w:top w:val="single" w:sz="4" w:space="0" w:color="auto"/>
             </w:tcBorders>
@@ -2214,7 +2388,7 @@
         </w:tc>
         <w:tc>
           <w:tcPr>
-            <w:tcW w:w="1986" w:type="dxa"/>
+            <w:tcW w:w="997" w:type="pct"/>
             <w:tcBorders>
               <w:top w:val="single" w:sz="4" w:space="0" w:color="auto"/>
             </w:tcBorders>
@@ -2240,7 +2414,7 @@
         </w:trPr>
         <w:tc>
           <w:tcPr>
-            <w:tcW w:w="1240" w:type="pct"/>
+            <w:tcW w:w="1243" w:type="pct"/>
             <w:vMerge/>
             <w:textDirection w:val="btLr"/>
           </w:tcPr>
@@ -2255,7 +2429,7 @@
         </w:tc>
         <w:tc>
           <w:tcPr>
-            <w:tcW w:w="2761" w:type="pct"/>
+            <w:tcW w:w="2760" w:type="pct"/>
             <w:shd w:val="clear" w:color="auto" w:fill="auto"/>
             <w:vAlign w:val="center"/>
           </w:tcPr>
@@ -2278,7 +2452,7 @@
         </w:tc>
         <w:tc>
           <w:tcPr>
-            <w:tcW w:w="999" w:type="pct"/>
+            <w:tcW w:w="997" w:type="pct"/>
             <w:vMerge w:val="restart"/>
             <w:vAlign w:val="center"/>
           </w:tcPr>
@@ -2320,7 +2494,7 @@
         </w:trPr>
         <w:tc>
           <w:tcPr>
-            <w:tcW w:w="1240" w:type="pct"/>
+            <w:tcW w:w="1243" w:type="pct"/>
             <w:vMerge/>
             <w:textDirection w:val="btLr"/>
           </w:tcPr>
@@ -2335,7 +2509,7 @@
         </w:tc>
         <w:tc>
           <w:tcPr>
-            <w:tcW w:w="2761" w:type="pct"/>
+            <w:tcW w:w="2760" w:type="pct"/>
             <w:shd w:val="clear" w:color="auto" w:fill="auto"/>
             <w:vAlign w:val="center"/>
           </w:tcPr>
@@ -2358,7 +2532,7 @@
         </w:tc>
         <w:tc>
           <w:tcPr>
-            <w:tcW w:w="999" w:type="pct"/>
+            <w:tcW w:w="997" w:type="pct"/>
             <w:vMerge/>
             <w:vAlign w:val="center"/>
           </w:tcPr>
@@ -2380,7 +2554,7 @@
         </w:trPr>
         <w:tc>
           <w:tcPr>
-            <w:tcW w:w="1240" w:type="pct"/>
+            <w:tcW w:w="1243" w:type="pct"/>
             <w:vMerge/>
             <w:textDirection w:val="btLr"/>
           </w:tcPr>
@@ -2395,7 +2569,7 @@
         </w:tc>
         <w:tc>
           <w:tcPr>
-            <w:tcW w:w="2761" w:type="pct"/>
+            <w:tcW w:w="2760" w:type="pct"/>
             <w:shd w:val="clear" w:color="auto" w:fill="auto"/>
             <w:vAlign w:val="center"/>
           </w:tcPr>
@@ -2418,7 +2592,7 @@
         </w:tc>
         <w:tc>
           <w:tcPr>
-            <w:tcW w:w="999" w:type="pct"/>
+            <w:tcW w:w="997" w:type="pct"/>
             <w:vMerge/>
             <w:vAlign w:val="center"/>
           </w:tcPr>
@@ -2440,7 +2614,7 @@
         </w:trPr>
         <w:tc>
           <w:tcPr>
-            <w:tcW w:w="1240" w:type="pct"/>
+            <w:tcW w:w="1243" w:type="pct"/>
             <w:vMerge w:val="restart"/>
             <w:shd w:val="clear" w:color="auto" w:fill="auto"/>
             <w:vAlign w:val="center"/>
@@ -2466,7 +2640,7 @@
         </w:tc>
         <w:tc>
           <w:tcPr>
-            <w:tcW w:w="2761" w:type="pct"/>
+            <w:tcW w:w="2760" w:type="pct"/>
             <w:shd w:val="clear" w:color="auto" w:fill="auto"/>
             <w:vAlign w:val="center"/>
           </w:tcPr>
@@ -2498,7 +2672,7 @@
         </w:tc>
         <w:tc>
           <w:tcPr>
-            <w:tcW w:w="999" w:type="pct"/>
+            <w:tcW w:w="997" w:type="pct"/>
             <w:vMerge w:val="restart"/>
             <w:vAlign w:val="center"/>
           </w:tcPr>
@@ -2540,7 +2714,7 @@
         </w:trPr>
         <w:tc>
           <w:tcPr>
-            <w:tcW w:w="1240" w:type="pct"/>
+            <w:tcW w:w="1243" w:type="pct"/>
             <w:vMerge/>
           </w:tcPr>
           <w:p>
@@ -2554,7 +2728,7 @@
         </w:tc>
         <w:tc>
           <w:tcPr>
-            <w:tcW w:w="2761" w:type="pct"/>
+            <w:tcW w:w="2760" w:type="pct"/>
             <w:shd w:val="clear" w:color="auto" w:fill="auto"/>
             <w:vAlign w:val="center"/>
           </w:tcPr>
@@ -2577,7 +2751,7 @@
         </w:tc>
         <w:tc>
           <w:tcPr>
-            <w:tcW w:w="999" w:type="pct"/>
+            <w:tcW w:w="997" w:type="pct"/>
             <w:vMerge/>
             <w:vAlign w:val="center"/>
           </w:tcPr>
@@ -2599,7 +2773,7 @@
         </w:trPr>
         <w:tc>
           <w:tcPr>
-            <w:tcW w:w="1240" w:type="pct"/>
+            <w:tcW w:w="1243" w:type="pct"/>
             <w:vMerge/>
           </w:tcPr>
           <w:p>
@@ -2613,7 +2787,7 @@
         </w:tc>
         <w:tc>
           <w:tcPr>
-            <w:tcW w:w="2761" w:type="pct"/>
+            <w:tcW w:w="2760" w:type="pct"/>
             <w:shd w:val="clear" w:color="auto" w:fill="auto"/>
             <w:vAlign w:val="center"/>
           </w:tcPr>
@@ -2636,7 +2810,7 @@
         </w:tc>
         <w:tc>
           <w:tcPr>
-            <w:tcW w:w="999" w:type="pct"/>
+            <w:tcW w:w="997" w:type="pct"/>
             <w:vMerge/>
             <w:vAlign w:val="center"/>
           </w:tcPr>
@@ -2658,7 +2832,7 @@
         </w:trPr>
         <w:tc>
           <w:tcPr>
-            <w:tcW w:w="1240" w:type="pct"/>
+            <w:tcW w:w="1243" w:type="pct"/>
             <w:vMerge/>
           </w:tcPr>
           <w:p>
@@ -2672,7 +2846,7 @@
         </w:tc>
         <w:tc>
           <w:tcPr>
-            <w:tcW w:w="2761" w:type="pct"/>
+            <w:tcW w:w="2760" w:type="pct"/>
             <w:shd w:val="clear" w:color="auto" w:fill="auto"/>
           </w:tcPr>
           <w:p>
@@ -2694,7 +2868,7 @@
         </w:tc>
         <w:tc>
           <w:tcPr>
-            <w:tcW w:w="999" w:type="pct"/>
+            <w:tcW w:w="997" w:type="pct"/>
             <w:vAlign w:val="center"/>
           </w:tcPr>
           <w:p>
@@ -2752,7 +2926,7 @@
         </w:trPr>
         <w:tc>
           <w:tcPr>
-            <w:tcW w:w="1240" w:type="pct"/>
+            <w:tcW w:w="1243" w:type="pct"/>
             <w:vMerge/>
           </w:tcPr>
           <w:p>
@@ -2766,7 +2940,7 @@
         </w:tc>
         <w:tc>
           <w:tcPr>
-            <w:tcW w:w="2761" w:type="pct"/>
+            <w:tcW w:w="2760" w:type="pct"/>
             <w:shd w:val="clear" w:color="auto" w:fill="auto"/>
             <w:vAlign w:val="center"/>
           </w:tcPr>
@@ -2789,7 +2963,7 @@
         </w:tc>
         <w:tc>
           <w:tcPr>
-            <w:tcW w:w="999" w:type="pct"/>
+            <w:tcW w:w="997" w:type="pct"/>
             <w:vAlign w:val="center"/>
           </w:tcPr>
           <w:p>
@@ -5308,6 +5482,128 @@
     </w:lvl>
   </w:abstractNum>
   <w:abstractNum w:abstractNumId="17">
+    <w:nsid w:val="4E1D02B3"/>
+    <w:multiLevelType w:val="multilevel"/>
+    <w:tmpl w:val="31CE0A20"/>
+    <w:lvl w:ilvl="0">
+      <w:start w:val="1"/>
+      <w:numFmt w:val="decimal"/>
+      <w:lvlText w:val="%1"/>
+      <w:lvlJc w:val="left"/>
+      <w:pPr>
+        <w:ind w:left="720" w:hanging="360"/>
+      </w:pPr>
+      <w:rPr>
+        <w:rFonts w:hint="default"/>
+      </w:rPr>
+    </w:lvl>
+    <w:lvl w:ilvl="1">
+      <w:start w:val="1"/>
+      <w:numFmt w:val="decimal"/>
+      <w:isLgl/>
+      <w:lvlText w:val="%1.%2"/>
+      <w:lvlJc w:val="left"/>
+      <w:pPr>
+        <w:ind w:left="1084" w:hanging="375"/>
+      </w:pPr>
+      <w:rPr>
+        <w:rFonts w:hint="default"/>
+        <w:b/>
+      </w:rPr>
+    </w:lvl>
+    <w:lvl w:ilvl="2">
+      <w:start w:val="1"/>
+      <w:numFmt w:val="decimal"/>
+      <w:isLgl/>
+      <w:lvlText w:val="%1.%2.%3"/>
+      <w:lvlJc w:val="left"/>
+      <w:pPr>
+        <w:ind w:left="1778" w:hanging="720"/>
+      </w:pPr>
+      <w:rPr>
+        <w:rFonts w:hint="default"/>
+      </w:rPr>
+    </w:lvl>
+    <w:lvl w:ilvl="3">
+      <w:start w:val="1"/>
+      <w:numFmt w:val="decimal"/>
+      <w:isLgl/>
+      <w:lvlText w:val="%1.%2.%3.%4"/>
+      <w:lvlJc w:val="left"/>
+      <w:pPr>
+        <w:ind w:left="2487" w:hanging="1080"/>
+      </w:pPr>
+      <w:rPr>
+        <w:rFonts w:hint="default"/>
+      </w:rPr>
+    </w:lvl>
+    <w:lvl w:ilvl="4">
+      <w:start w:val="1"/>
+      <w:numFmt w:val="decimal"/>
+      <w:isLgl/>
+      <w:lvlText w:val="%1.%2.%3.%4.%5"/>
+      <w:lvlJc w:val="left"/>
+      <w:pPr>
+        <w:ind w:left="2836" w:hanging="1080"/>
+      </w:pPr>
+      <w:rPr>
+        <w:rFonts w:hint="default"/>
+      </w:rPr>
+    </w:lvl>
+    <w:lvl w:ilvl="5">
+      <w:start w:val="1"/>
+      <w:numFmt w:val="decimal"/>
+      <w:isLgl/>
+      <w:lvlText w:val="%1.%2.%3.%4.%5.%6"/>
+      <w:lvlJc w:val="left"/>
+      <w:pPr>
+        <w:ind w:left="3545" w:hanging="1440"/>
+      </w:pPr>
+      <w:rPr>
+        <w:rFonts w:hint="default"/>
+      </w:rPr>
+    </w:lvl>
+    <w:lvl w:ilvl="6">
+      <w:start w:val="1"/>
+      <w:numFmt w:val="decimal"/>
+      <w:isLgl/>
+      <w:lvlText w:val="%1.%2.%3.%4.%5.%6.%7"/>
+      <w:lvlJc w:val="left"/>
+      <w:pPr>
+        <w:ind w:left="3894" w:hanging="1440"/>
+      </w:pPr>
+      <w:rPr>
+        <w:rFonts w:hint="default"/>
+      </w:rPr>
+    </w:lvl>
+    <w:lvl w:ilvl="7">
+      <w:start w:val="1"/>
+      <w:numFmt w:val="decimal"/>
+      <w:isLgl/>
+      <w:lvlText w:val="%1.%2.%3.%4.%5.%6.%7.%8"/>
+      <w:lvlJc w:val="left"/>
+      <w:pPr>
+        <w:ind w:left="4603" w:hanging="1800"/>
+      </w:pPr>
+      <w:rPr>
+        <w:rFonts w:hint="default"/>
+      </w:rPr>
+    </w:lvl>
+    <w:lvl w:ilvl="8">
+      <w:start w:val="1"/>
+      <w:numFmt w:val="decimal"/>
+      <w:isLgl/>
+      <w:lvlText w:val="%1.%2.%3.%4.%5.%6.%7.%8.%9"/>
+      <w:lvlJc w:val="left"/>
+      <w:pPr>
+        <w:ind w:left="5312" w:hanging="2160"/>
+      </w:pPr>
+      <w:rPr>
+        <w:rFonts w:hint="default"/>
+      </w:rPr>
+    </w:lvl>
+  </w:abstractNum>
+  <w:abstractNum w:abstractNumId="18">
     <w:nsid w:val="4F32064D"/>
     <w:multiLevelType w:val="hybridMultilevel"/>
     <w:tmpl w:val="C58E7688"/>
@@ -5420,7 +5716,7 @@
       </w:rPr>
     </w:lvl>
   </w:abstractNum>
-  <w:abstractNum w:abstractNumId="18">
+  <w:abstractNum w:abstractNumId="19">
     <w:nsid w:val="507F5C14"/>
     <w:multiLevelType w:val="hybridMultilevel"/>
     <w:tmpl w:val="7E483670"/>
@@ -5509,7 +5805,7 @@
       </w:pPr>
     </w:lvl>
   </w:abstractNum>
-  <w:abstractNum w:abstractNumId="19">
+  <w:abstractNum w:abstractNumId="20">
     <w:nsid w:val="51795465"/>
     <w:multiLevelType w:val="multilevel"/>
     <w:tmpl w:val="0054D872"/>
@@ -5622,7 +5918,7 @@
       </w:rPr>
     </w:lvl>
   </w:abstractNum>
-  <w:abstractNum w:abstractNumId="20">
+  <w:abstractNum w:abstractNumId="21">
     <w:nsid w:val="524E4184"/>
     <w:multiLevelType w:val="multilevel"/>
     <w:tmpl w:val="42D8DE5E"/>
@@ -5735,7 +6031,7 @@
       </w:rPr>
     </w:lvl>
   </w:abstractNum>
-  <w:abstractNum w:abstractNumId="21">
+  <w:abstractNum w:abstractNumId="22">
     <w:nsid w:val="549762D7"/>
     <w:multiLevelType w:val="hybridMultilevel"/>
     <w:tmpl w:val="214498C8"/>
@@ -5824,7 +6120,7 @@
       </w:pPr>
     </w:lvl>
   </w:abstractNum>
-  <w:abstractNum w:abstractNumId="22">
+  <w:abstractNum w:abstractNumId="23">
     <w:nsid w:val="5D6A6786"/>
     <w:multiLevelType w:val="hybridMultilevel"/>
     <w:tmpl w:val="7792C176"/>
@@ -5937,7 +6233,7 @@
       </w:rPr>
     </w:lvl>
   </w:abstractNum>
-  <w:abstractNum w:abstractNumId="23">
+  <w:abstractNum w:abstractNumId="24">
     <w:nsid w:val="5DCD583D"/>
     <w:multiLevelType w:val="hybridMultilevel"/>
     <w:tmpl w:val="AD74C9CE"/>
@@ -6023,7 +6319,7 @@
       </w:pPr>
     </w:lvl>
   </w:abstractNum>
-  <w:abstractNum w:abstractNumId="24">
+  <w:abstractNum w:abstractNumId="25">
     <w:nsid w:val="6CC803F4"/>
     <w:multiLevelType w:val="hybridMultilevel"/>
     <w:tmpl w:val="FA843BBE"/>
@@ -6114,7 +6410,97 @@
       </w:pPr>
     </w:lvl>
   </w:abstractNum>
-  <w:abstractNum w:abstractNumId="25">
+  <w:abstractNum w:abstractNumId="26">
+    <w:nsid w:val="74390795"/>
+    <w:multiLevelType w:val="hybridMultilevel"/>
+    <w:tmpl w:val="D6F61DB2"/>
+    <w:lvl w:ilvl="0" w:tplc="CADE1B84">
+      <w:start w:val="1"/>
+      <w:numFmt w:val="decimal"/>
+      <w:lvlText w:val="%1."/>
+      <w:lvlJc w:val="left"/>
+      <w:pPr>
+        <w:ind w:left="502" w:hanging="360"/>
+      </w:pPr>
+      <w:rPr>
+        <w:rFonts w:hint="default"/>
+        <w:b w:val="0"/>
+      </w:rPr>
+    </w:lvl>
+    <w:lvl w:ilvl="1" w:tplc="04190019" w:tentative="1">
+      <w:start w:val="1"/>
+      <w:numFmt w:val="lowerLetter"/>
+      <w:lvlText w:val="%2."/>
+      <w:lvlJc w:val="left"/>
+      <w:pPr>
+        <w:ind w:left="1222" w:hanging="360"/>
+      </w:pPr>
+    </w:lvl>
+    <w:lvl w:ilvl="2" w:tplc="0419001B" w:tentative="1">
+      <w:start w:val="1"/>
+      <w:numFmt w:val="lowerRoman"/>
+      <w:lvlText w:val="%3."/>
+      <w:lvlJc w:val="right"/>
+      <w:pPr>
+        <w:ind w:left="1942" w:hanging="180"/>
+      </w:pPr>
+    </w:lvl>
+    <w:lvl w:ilvl="3" w:tplc="0419000F" w:tentative="1">
+      <w:start w:val="1"/>
+      <w:numFmt w:val="decimal"/>
+      <w:lvlText w:val="%4."/>
+      <w:lvlJc w:val="left"/>
+      <w:pPr>
+        <w:ind w:left="2662" w:hanging="360"/>
+      </w:pPr>
+    </w:lvl>
+    <w:lvl w:ilvl="4" w:tplc="04190019" w:tentative="1">
+      <w:start w:val="1"/>
+      <w:numFmt w:val="lowerLetter"/>
+      <w:lvlText w:val="%5."/>
+      <w:lvlJc w:val="left"/>
+      <w:pPr>
+        <w:ind w:left="3382" w:hanging="360"/>
+      </w:pPr>
+    </w:lvl>
+    <w:lvl w:ilvl="5" w:tplc="0419001B" w:tentative="1">
+      <w:start w:val="1"/>
+      <w:numFmt w:val="lowerRoman"/>
+      <w:lvlText w:val="%6."/>
+      <w:lvlJc w:val="right"/>
+      <w:pPr>
+        <w:ind w:left="4102" w:hanging="180"/>
+      </w:pPr>
+    </w:lvl>
+    <w:lvl w:ilvl="6" w:tplc="0419000F" w:tentative="1">
+      <w:start w:val="1"/>
+      <w:numFmt w:val="decimal"/>
+      <w:lvlText w:val="%7."/>
+      <w:lvlJc w:val="left"/>
+      <w:pPr>
+        <w:ind w:left="4822" w:hanging="360"/>
+      </w:pPr>
+    </w:lvl>
+    <w:lvl w:ilvl="7" w:tplc="04190019" w:tentative="1">
+      <w:start w:val="1"/>
+      <w:numFmt w:val="lowerLetter"/>
+      <w:lvlText w:val="%8."/>
+      <w:lvlJc w:val="left"/>
+      <w:pPr>
+        <w:ind w:left="5542" w:hanging="360"/>
+      </w:pPr>
+    </w:lvl>
+    <w:lvl w:ilvl="8" w:tplc="0419001B" w:tentative="1">
+      <w:start w:val="1"/>
+      <w:numFmt w:val="lowerRoman"/>
+      <w:lvlText w:val="%9."/>
+      <w:lvlJc w:val="right"/>
+      <w:pPr>
+        <w:ind w:left="6262" w:hanging="180"/>
+      </w:pPr>
+    </w:lvl>
+  </w:abstractNum>
+  <w:abstractNum w:abstractNumId="27">
     <w:nsid w:val="7B9B38C6"/>
     <w:multiLevelType w:val="hybridMultilevel"/>
     <w:tmpl w:val="731EA34A"/>
@@ -6227,7 +6613,7 @@
       </w:rPr>
     </w:lvl>
   </w:abstractNum>
-  <w:abstractNum w:abstractNumId="26">
+  <w:abstractNum w:abstractNumId="28">
     <w:nsid w:val="7C7E392E"/>
     <w:multiLevelType w:val="hybridMultilevel"/>
     <w:tmpl w:val="8F5435DC"/>
@@ -6356,7 +6742,7 @@
     <w:abstractNumId w:val="5"/>
   </w:num>
   <w:num w:numId="6">
-    <w:abstractNumId w:val="20"/>
+    <w:abstractNumId w:val="21"/>
   </w:num>
   <w:num w:numId="7">
     <w:abstractNumId w:val="16"/>
@@ -6371,7 +6757,7 @@
     <w:abstractNumId w:val="15"/>
   </w:num>
   <w:num w:numId="11">
-    <w:abstractNumId w:val="26"/>
+    <w:abstractNumId w:val="28"/>
   </w:num>
   <w:num w:numId="12">
     <w:abstractNumId w:val="3"/>
@@ -6380,7 +6766,7 @@
     <w:abstractNumId w:val="10"/>
   </w:num>
   <w:num w:numId="14">
-    <w:abstractNumId w:val="21"/>
+    <w:abstractNumId w:val="22"/>
   </w:num>
   <w:num w:numId="15">
     <w:abstractNumId w:val="12"/>
@@ -6389,37 +6775,43 @@
     <w:abstractNumId w:val="4"/>
   </w:num>
   <w:num w:numId="17">
-    <w:abstractNumId w:val="23"/>
+    <w:abstractNumId w:val="24"/>
   </w:num>
   <w:num w:numId="18">
     <w:abstractNumId w:val="9"/>
   </w:num>
   <w:num w:numId="19">
-    <w:abstractNumId w:val="18"/>
+    <w:abstractNumId w:val="19"/>
   </w:num>
   <w:num w:numId="20">
     <w:abstractNumId w:val="14"/>
   </w:num>
   <w:num w:numId="21">
-    <w:abstractNumId w:val="19"/>
+    <w:abstractNumId w:val="20"/>
   </w:num>
   <w:num w:numId="22">
-    <w:abstractNumId w:val="25"/>
+    <w:abstractNumId w:val="27"/>
   </w:num>
   <w:num w:numId="23">
-    <w:abstractNumId w:val="17"/>
+    <w:abstractNumId w:val="18"/>
   </w:num>
   <w:num w:numId="24">
-    <w:abstractNumId w:val="22"/>
+    <w:abstractNumId w:val="23"/>
   </w:num>
   <w:num w:numId="25">
-    <w:abstractNumId w:val="24"/>
+    <w:abstractNumId w:val="25"/>
   </w:num>
   <w:num w:numId="26">
     <w:abstractNumId w:val="11"/>
   </w:num>
   <w:num w:numId="27">
     <w:abstractNumId w:val="2"/>
+  </w:num>
+  <w:num w:numId="28">
+    <w:abstractNumId w:val="17"/>
+  </w:num>
+  <w:num w:numId="29">
+    <w:abstractNumId w:val="26"/>
   </w:num>
 </w:numbering>
 </file>
@@ -6917,7 +7309,6 @@
   <w:style w:type="character" w:default="1" w:styleId="a0">
     <w:name w:val="Default Paragraph Font"/>
     <w:uiPriority w:val="1"/>
-    <w:semiHidden/>
     <w:unhideWhenUsed/>
   </w:style>
   <w:style w:type="table" w:default="1" w:styleId="a1">
@@ -7350,7 +7741,7 @@
 </file>
 
 <file path=customXml/itemProps1.xml><?xml version="1.0" encoding="utf-8"?>
-<ds:datastoreItem xmlns:ds="http://schemas.openxmlformats.org/officeDocument/2006/customXml" ds:itemID="{94983360-00A9-0B4E-A5A9-6E3C7D75A345}">
+<ds:datastoreItem xmlns:ds="http://schemas.openxmlformats.org/officeDocument/2006/customXml" ds:itemID="{94E5AF59-2613-4E40-87A2-73DF63B26E5E}">
   <ds:schemaRefs>
     <ds:schemaRef ds:uri="http://schemas.openxmlformats.org/officeDocument/2006/bibliography"/>
   </ds:schemaRefs>

</xml_diff>